<commit_message>
add new theory Map loop
</commit_message>
<xml_diff>
--- a/Udemy/Lecture/NotesCode.docx
+++ b/Udemy/Lecture/NotesCode.docx
@@ -3,8 +3,1720 @@
 <w:document xmlns:wpc="http://schemas.microsoft.com/office/word/2010/wordprocessingCanvas" xmlns:cx="http://schemas.microsoft.com/office/drawing/2014/chartex" xmlns:cx1="http://schemas.microsoft.com/office/drawing/2015/9/8/chartex" xmlns:mc="http://schemas.openxmlformats.org/markup-compatibility/2006" xmlns:o="urn:schemas-microsoft-com:office:office" xmlns:r="http://schemas.openxmlformats.org/officeDocument/2006/relationships" xmlns:m="http://schemas.openxmlformats.org/officeDocument/2006/math" xmlns:v="urn:schemas-microsoft-com:vml" xmlns:wp14="http://schemas.microsoft.com/office/word/2010/wordprocessingDrawing" xmlns:wp="http://schemas.openxmlformats.org/drawingml/2006/wordprocessingDrawing" xmlns:w10="urn:schemas-microsoft-com:office:word" xmlns:w="http://schemas.openxmlformats.org/wordprocessingml/2006/main" xmlns:w14="http://schemas.microsoft.com/office/word/2010/wordml" xmlns:w15="http://schemas.microsoft.com/office/word/2012/wordml" xmlns:w16se="http://schemas.microsoft.com/office/word/2015/wordml/symex" xmlns:wpg="http://schemas.microsoft.com/office/word/2010/wordprocessingGroup" xmlns:wpi="http://schemas.microsoft.com/office/word/2010/wordprocessingInk" xmlns:wne="http://schemas.microsoft.com/office/word/2006/wordml" xmlns:wps="http://schemas.microsoft.com/office/word/2010/wordprocessingShape" mc:Ignorable="w14 w15 w16se wp14">
   <w:body>
     <w:p>
+      <w:r>
+        <w:t>Заметки по коду</w:t>
+      </w:r>
+    </w:p>
+    <w:p/>
+    <w:p>
+      <w:pPr>
+        <w:shd w:val="clear" w:color="auto" w:fill="1E1E1E"/>
+        <w:spacing w:line="285" w:lineRule="atLeast"/>
+        <w:jc w:val="left"/>
+        <w:rPr>
+          <w:rFonts w:ascii="Consolas" w:eastAsia="Times New Roman" w:hAnsi="Consolas" w:cs="Times New Roman"/>
+          <w:b w:val="0"/>
+          <w:color w:val="D4D4D4"/>
+          <w:sz w:val="21"/>
+          <w:szCs w:val="21"/>
+          <w:lang w:val="en-US" w:eastAsia="ru-RU"/>
+        </w:rPr>
+      </w:pPr>
+      <w:r>
+        <w:rPr>
+          <w:rFonts w:ascii="Consolas" w:eastAsia="Times New Roman" w:hAnsi="Consolas" w:cs="Times New Roman"/>
+          <w:b w:val="0"/>
+          <w:color w:val="CE9178"/>
+          <w:sz w:val="21"/>
+          <w:szCs w:val="21"/>
+          <w:lang w:val="en-US" w:eastAsia="ru-RU"/>
+        </w:rPr>
+        <w:t>`</w:t>
+      </w:r>
+      <w:proofErr w:type="gramStart"/>
+      <w:r>
+        <w:rPr>
+          <w:rFonts w:ascii="Consolas" w:eastAsia="Times New Roman" w:hAnsi="Consolas" w:cs="Times New Roman"/>
+          <w:b w:val="0"/>
+          <w:color w:val="CE9178"/>
+          <w:sz w:val="21"/>
+          <w:szCs w:val="21"/>
+          <w:lang w:val="en-US" w:eastAsia="ru-RU"/>
+        </w:rPr>
+        <w:t>use</w:t>
+      </w:r>
+      <w:proofErr w:type="gramEnd"/>
+      <w:r>
+        <w:rPr>
+          <w:rFonts w:ascii="Consolas" w:eastAsia="Times New Roman" w:hAnsi="Consolas" w:cs="Times New Roman"/>
+          <w:b w:val="0"/>
+          <w:color w:val="CE9178"/>
+          <w:sz w:val="21"/>
+          <w:szCs w:val="21"/>
+          <w:lang w:val="en-US" w:eastAsia="ru-RU"/>
+        </w:rPr>
+        <w:t> strict`</w:t>
+      </w:r>
+      <w:r>
+        <w:rPr>
+          <w:rFonts w:ascii="Consolas" w:eastAsia="Times New Roman" w:hAnsi="Consolas" w:cs="Times New Roman"/>
+          <w:b w:val="0"/>
+          <w:color w:val="D4D4D4"/>
+          <w:sz w:val="21"/>
+          <w:szCs w:val="21"/>
+          <w:lang w:val="en-US" w:eastAsia="ru-RU"/>
+        </w:rPr>
+        <w:t>;</w:t>
+      </w:r>
+    </w:p>
+    <w:p>
+      <w:pPr>
+        <w:shd w:val="clear" w:color="auto" w:fill="1E1E1E"/>
+        <w:spacing w:line="285" w:lineRule="atLeast"/>
+        <w:jc w:val="left"/>
+        <w:rPr>
+          <w:rFonts w:ascii="Consolas" w:eastAsia="Times New Roman" w:hAnsi="Consolas" w:cs="Times New Roman"/>
+          <w:b w:val="0"/>
+          <w:color w:val="D4D4D4"/>
+          <w:sz w:val="21"/>
+          <w:szCs w:val="21"/>
+          <w:lang w:val="en-US" w:eastAsia="ru-RU"/>
+        </w:rPr>
+      </w:pPr>
+    </w:p>
+    <w:p>
+      <w:pPr>
+        <w:shd w:val="clear" w:color="auto" w:fill="1E1E1E"/>
+        <w:spacing w:line="285" w:lineRule="atLeast"/>
+        <w:jc w:val="left"/>
+        <w:rPr>
+          <w:rFonts w:ascii="Consolas" w:eastAsia="Times New Roman" w:hAnsi="Consolas" w:cs="Times New Roman"/>
+          <w:b w:val="0"/>
+          <w:color w:val="D4D4D4"/>
+          <w:sz w:val="21"/>
+          <w:szCs w:val="21"/>
+          <w:lang w:val="en-US" w:eastAsia="ru-RU"/>
+        </w:rPr>
+      </w:pPr>
+      <w:proofErr w:type="gramStart"/>
+      <w:r>
+        <w:rPr>
+          <w:rFonts w:ascii="Consolas" w:eastAsia="Times New Roman" w:hAnsi="Consolas" w:cs="Times New Roman"/>
+          <w:b w:val="0"/>
+          <w:color w:val="569CD6"/>
+          <w:sz w:val="21"/>
+          <w:szCs w:val="21"/>
+          <w:lang w:val="en-US" w:eastAsia="ru-RU"/>
+        </w:rPr>
+        <w:t>function</w:t>
+      </w:r>
+      <w:proofErr w:type="gramEnd"/>
+      <w:r>
+        <w:rPr>
+          <w:rFonts w:ascii="Consolas" w:eastAsia="Times New Roman" w:hAnsi="Consolas" w:cs="Times New Roman"/>
+          <w:b w:val="0"/>
+          <w:color w:val="D4D4D4"/>
+          <w:sz w:val="21"/>
+          <w:szCs w:val="21"/>
+          <w:lang w:val="en-US" w:eastAsia="ru-RU"/>
+        </w:rPr>
+        <w:t> </w:t>
+      </w:r>
+      <w:r>
+        <w:rPr>
+          <w:rFonts w:ascii="Consolas" w:eastAsia="Times New Roman" w:hAnsi="Consolas" w:cs="Times New Roman"/>
+          <w:b w:val="0"/>
+          <w:color w:val="DCDCAA"/>
+          <w:sz w:val="21"/>
+          <w:szCs w:val="21"/>
+          <w:lang w:val="en-US" w:eastAsia="ru-RU"/>
+        </w:rPr>
+        <w:t>longest</w:t>
+      </w:r>
+      <w:r>
+        <w:rPr>
+          <w:rFonts w:ascii="Consolas" w:eastAsia="Times New Roman" w:hAnsi="Consolas" w:cs="Times New Roman"/>
+          <w:b w:val="0"/>
+          <w:color w:val="D4D4D4"/>
+          <w:sz w:val="21"/>
+          <w:szCs w:val="21"/>
+          <w:lang w:val="en-US" w:eastAsia="ru-RU"/>
+        </w:rPr>
+        <w:t>(</w:t>
+      </w:r>
+      <w:r>
+        <w:rPr>
+          <w:rFonts w:ascii="Consolas" w:eastAsia="Times New Roman" w:hAnsi="Consolas" w:cs="Times New Roman"/>
+          <w:b w:val="0"/>
+          <w:color w:val="9CDCFE"/>
+          <w:sz w:val="21"/>
+          <w:szCs w:val="21"/>
+          <w:lang w:val="en-US" w:eastAsia="ru-RU"/>
+        </w:rPr>
+        <w:t>s1</w:t>
+      </w:r>
+      <w:r>
+        <w:rPr>
+          <w:rFonts w:ascii="Consolas" w:eastAsia="Times New Roman" w:hAnsi="Consolas" w:cs="Times New Roman"/>
+          <w:b w:val="0"/>
+          <w:color w:val="D4D4D4"/>
+          <w:sz w:val="21"/>
+          <w:szCs w:val="21"/>
+          <w:lang w:val="en-US" w:eastAsia="ru-RU"/>
+        </w:rPr>
+        <w:t>, </w:t>
+      </w:r>
+      <w:r>
+        <w:rPr>
+          <w:rFonts w:ascii="Consolas" w:eastAsia="Times New Roman" w:hAnsi="Consolas" w:cs="Times New Roman"/>
+          <w:b w:val="0"/>
+          <w:color w:val="9CDCFE"/>
+          <w:sz w:val="21"/>
+          <w:szCs w:val="21"/>
+          <w:lang w:val="en-US" w:eastAsia="ru-RU"/>
+        </w:rPr>
+        <w:t>s2</w:t>
+      </w:r>
+      <w:r>
+        <w:rPr>
+          <w:rFonts w:ascii="Consolas" w:eastAsia="Times New Roman" w:hAnsi="Consolas" w:cs="Times New Roman"/>
+          <w:b w:val="0"/>
+          <w:color w:val="D4D4D4"/>
+          <w:sz w:val="21"/>
+          <w:szCs w:val="21"/>
+          <w:lang w:val="en-US" w:eastAsia="ru-RU"/>
+        </w:rPr>
+        <w:t>) {</w:t>
+      </w:r>
+    </w:p>
+    <w:p>
+      <w:pPr>
+        <w:shd w:val="clear" w:color="auto" w:fill="1E1E1E"/>
+        <w:spacing w:line="285" w:lineRule="atLeast"/>
+        <w:jc w:val="left"/>
+        <w:rPr>
+          <w:rFonts w:ascii="Consolas" w:eastAsia="Times New Roman" w:hAnsi="Consolas" w:cs="Times New Roman"/>
+          <w:b w:val="0"/>
+          <w:color w:val="D4D4D4"/>
+          <w:sz w:val="21"/>
+          <w:szCs w:val="21"/>
+          <w:lang w:val="en-US" w:eastAsia="ru-RU"/>
+        </w:rPr>
+      </w:pPr>
+      <w:r>
+        <w:rPr>
+          <w:rFonts w:ascii="Consolas" w:eastAsia="Times New Roman" w:hAnsi="Consolas" w:cs="Times New Roman"/>
+          <w:b w:val="0"/>
+          <w:color w:val="D4D4D4"/>
+          <w:sz w:val="21"/>
+          <w:szCs w:val="21"/>
+          <w:lang w:val="en-US" w:eastAsia="ru-RU"/>
+        </w:rPr>
+        <w:t>    </w:t>
+      </w:r>
+    </w:p>
+    <w:p>
+      <w:pPr>
+        <w:shd w:val="clear" w:color="auto" w:fill="1E1E1E"/>
+        <w:spacing w:line="285" w:lineRule="atLeast"/>
+        <w:jc w:val="left"/>
+        <w:rPr>
+          <w:rFonts w:ascii="Consolas" w:eastAsia="Times New Roman" w:hAnsi="Consolas" w:cs="Times New Roman"/>
+          <w:b w:val="0"/>
+          <w:color w:val="D4D4D4"/>
+          <w:sz w:val="21"/>
+          <w:szCs w:val="21"/>
+          <w:lang w:eastAsia="ru-RU"/>
+        </w:rPr>
+      </w:pPr>
+      <w:r>
+        <w:rPr>
+          <w:rFonts w:ascii="Consolas" w:eastAsia="Times New Roman" w:hAnsi="Consolas" w:cs="Times New Roman"/>
+          <w:b w:val="0"/>
+          <w:color w:val="D4D4D4"/>
+          <w:sz w:val="21"/>
+          <w:szCs w:val="21"/>
+          <w:lang w:eastAsia="ru-RU"/>
+        </w:rPr>
+        <w:t>}</w:t>
+      </w:r>
+    </w:p>
+    <w:p>
+      <w:pPr>
+        <w:shd w:val="clear" w:color="auto" w:fill="1E1E1E"/>
+        <w:spacing w:line="285" w:lineRule="atLeast"/>
+        <w:jc w:val="left"/>
+        <w:rPr>
+          <w:rFonts w:ascii="Consolas" w:eastAsia="Times New Roman" w:hAnsi="Consolas" w:cs="Times New Roman"/>
+          <w:b w:val="0"/>
+          <w:color w:val="D4D4D4"/>
+          <w:sz w:val="21"/>
+          <w:szCs w:val="21"/>
+          <w:lang w:eastAsia="ru-RU"/>
+        </w:rPr>
+      </w:pPr>
+    </w:p>
+    <w:p>
+      <w:pPr>
+        <w:shd w:val="clear" w:color="auto" w:fill="1E1E1E"/>
+        <w:spacing w:line="285" w:lineRule="atLeast"/>
+        <w:jc w:val="left"/>
+        <w:rPr>
+          <w:rFonts w:ascii="Consolas" w:eastAsia="Times New Roman" w:hAnsi="Consolas" w:cs="Times New Roman"/>
+          <w:b w:val="0"/>
+          <w:color w:val="D4D4D4"/>
+          <w:sz w:val="21"/>
+          <w:szCs w:val="21"/>
+          <w:lang w:val="en-US" w:eastAsia="ru-RU"/>
+        </w:rPr>
+      </w:pPr>
+      <w:r>
+        <w:rPr>
+          <w:rFonts w:ascii="Consolas" w:eastAsia="Times New Roman" w:hAnsi="Consolas" w:cs="Times New Roman"/>
+          <w:b w:val="0"/>
+          <w:color w:val="6A9955"/>
+          <w:sz w:val="21"/>
+          <w:szCs w:val="21"/>
+          <w:lang w:val="en-US" w:eastAsia="ru-RU"/>
+        </w:rPr>
+        <w:t>// create map</w:t>
+      </w:r>
+    </w:p>
+    <w:p>
+      <w:pPr>
+        <w:shd w:val="clear" w:color="auto" w:fill="1E1E1E"/>
+        <w:spacing w:line="285" w:lineRule="atLeast"/>
+        <w:jc w:val="left"/>
+        <w:rPr>
+          <w:rFonts w:ascii="Consolas" w:eastAsia="Times New Roman" w:hAnsi="Consolas" w:cs="Times New Roman"/>
+          <w:b w:val="0"/>
+          <w:color w:val="D4D4D4"/>
+          <w:sz w:val="21"/>
+          <w:szCs w:val="21"/>
+          <w:lang w:val="en-US" w:eastAsia="ru-RU"/>
+        </w:rPr>
+      </w:pPr>
+      <w:proofErr w:type="gramStart"/>
+      <w:r>
+        <w:rPr>
+          <w:rFonts w:ascii="Consolas" w:eastAsia="Times New Roman" w:hAnsi="Consolas" w:cs="Times New Roman"/>
+          <w:b w:val="0"/>
+          <w:color w:val="569CD6"/>
+          <w:sz w:val="21"/>
+          <w:szCs w:val="21"/>
+          <w:lang w:val="en-US" w:eastAsia="ru-RU"/>
+        </w:rPr>
+        <w:t>let</w:t>
+      </w:r>
+      <w:proofErr w:type="gramEnd"/>
+      <w:r>
+        <w:rPr>
+          <w:rFonts w:ascii="Consolas" w:eastAsia="Times New Roman" w:hAnsi="Consolas" w:cs="Times New Roman"/>
+          <w:b w:val="0"/>
+          <w:color w:val="D4D4D4"/>
+          <w:sz w:val="21"/>
+          <w:szCs w:val="21"/>
+          <w:lang w:val="en-US" w:eastAsia="ru-RU"/>
+        </w:rPr>
+        <w:t> </w:t>
+      </w:r>
+      <w:proofErr w:type="spellStart"/>
+      <w:r>
+        <w:rPr>
+          <w:rFonts w:ascii="Consolas" w:eastAsia="Times New Roman" w:hAnsi="Consolas" w:cs="Times New Roman"/>
+          <w:b w:val="0"/>
+          <w:color w:val="9CDCFE"/>
+          <w:sz w:val="21"/>
+          <w:szCs w:val="21"/>
+          <w:lang w:val="en-US" w:eastAsia="ru-RU"/>
+        </w:rPr>
+        <w:t>mapTest</w:t>
+      </w:r>
+      <w:proofErr w:type="spellEnd"/>
+      <w:r>
+        <w:rPr>
+          <w:rFonts w:ascii="Consolas" w:eastAsia="Times New Roman" w:hAnsi="Consolas" w:cs="Times New Roman"/>
+          <w:b w:val="0"/>
+          <w:color w:val="D4D4D4"/>
+          <w:sz w:val="21"/>
+          <w:szCs w:val="21"/>
+          <w:lang w:val="en-US" w:eastAsia="ru-RU"/>
+        </w:rPr>
+        <w:t> = </w:t>
+      </w:r>
+      <w:r>
+        <w:rPr>
+          <w:rFonts w:ascii="Consolas" w:eastAsia="Times New Roman" w:hAnsi="Consolas" w:cs="Times New Roman"/>
+          <w:b w:val="0"/>
+          <w:color w:val="569CD6"/>
+          <w:sz w:val="21"/>
+          <w:szCs w:val="21"/>
+          <w:lang w:val="en-US" w:eastAsia="ru-RU"/>
+        </w:rPr>
+        <w:t>new</w:t>
+      </w:r>
+      <w:r>
+        <w:rPr>
+          <w:rFonts w:ascii="Consolas" w:eastAsia="Times New Roman" w:hAnsi="Consolas" w:cs="Times New Roman"/>
+          <w:b w:val="0"/>
+          <w:color w:val="D4D4D4"/>
+          <w:sz w:val="21"/>
+          <w:szCs w:val="21"/>
+          <w:lang w:val="en-US" w:eastAsia="ru-RU"/>
+        </w:rPr>
+        <w:t> </w:t>
+      </w:r>
+      <w:r>
+        <w:rPr>
+          <w:rFonts w:ascii="Consolas" w:eastAsia="Times New Roman" w:hAnsi="Consolas" w:cs="Times New Roman"/>
+          <w:b w:val="0"/>
+          <w:color w:val="4EC9B0"/>
+          <w:sz w:val="21"/>
+          <w:szCs w:val="21"/>
+          <w:lang w:val="en-US" w:eastAsia="ru-RU"/>
+        </w:rPr>
+        <w:t>Map</w:t>
+      </w:r>
+      <w:r>
+        <w:rPr>
+          <w:rFonts w:ascii="Consolas" w:eastAsia="Times New Roman" w:hAnsi="Consolas" w:cs="Times New Roman"/>
+          <w:b w:val="0"/>
+          <w:color w:val="D4D4D4"/>
+          <w:sz w:val="21"/>
+          <w:szCs w:val="21"/>
+          <w:lang w:val="en-US" w:eastAsia="ru-RU"/>
+        </w:rPr>
+        <w:t>();</w:t>
+      </w:r>
+    </w:p>
+    <w:p>
+      <w:pPr>
+        <w:shd w:val="clear" w:color="auto" w:fill="1E1E1E"/>
+        <w:spacing w:line="285" w:lineRule="atLeast"/>
+        <w:jc w:val="left"/>
+        <w:rPr>
+          <w:rFonts w:ascii="Consolas" w:eastAsia="Times New Roman" w:hAnsi="Consolas" w:cs="Times New Roman"/>
+          <w:b w:val="0"/>
+          <w:color w:val="D4D4D4"/>
+          <w:sz w:val="21"/>
+          <w:szCs w:val="21"/>
+          <w:lang w:val="en-US" w:eastAsia="ru-RU"/>
+        </w:rPr>
+      </w:pPr>
+    </w:p>
+    <w:p>
+      <w:pPr>
+        <w:shd w:val="clear" w:color="auto" w:fill="1E1E1E"/>
+        <w:spacing w:line="285" w:lineRule="atLeast"/>
+        <w:jc w:val="left"/>
+        <w:rPr>
+          <w:rFonts w:ascii="Consolas" w:eastAsia="Times New Roman" w:hAnsi="Consolas" w:cs="Times New Roman"/>
+          <w:b w:val="0"/>
+          <w:color w:val="D4D4D4"/>
+          <w:sz w:val="21"/>
+          <w:szCs w:val="21"/>
+          <w:lang w:eastAsia="ru-RU"/>
+        </w:rPr>
+      </w:pPr>
+      <w:r>
+        <w:rPr>
+          <w:rFonts w:ascii="Consolas" w:eastAsia="Times New Roman" w:hAnsi="Consolas" w:cs="Times New Roman"/>
+          <w:b w:val="0"/>
+          <w:color w:val="6A9955"/>
+          <w:sz w:val="21"/>
+          <w:szCs w:val="21"/>
+          <w:lang w:eastAsia="ru-RU"/>
+        </w:rPr>
+        <w:t>// добавляем элементы, если элемент уже существовал</w:t>
+      </w:r>
+    </w:p>
+    <w:p>
+      <w:pPr>
+        <w:shd w:val="clear" w:color="auto" w:fill="1E1E1E"/>
+        <w:spacing w:line="285" w:lineRule="atLeast"/>
+        <w:jc w:val="left"/>
+        <w:rPr>
+          <w:rFonts w:ascii="Consolas" w:eastAsia="Times New Roman" w:hAnsi="Consolas" w:cs="Times New Roman"/>
+          <w:b w:val="0"/>
+          <w:color w:val="D4D4D4"/>
+          <w:sz w:val="21"/>
+          <w:szCs w:val="21"/>
+          <w:lang w:eastAsia="ru-RU"/>
+        </w:rPr>
+      </w:pPr>
+      <w:r>
+        <w:rPr>
+          <w:rFonts w:ascii="Consolas" w:eastAsia="Times New Roman" w:hAnsi="Consolas" w:cs="Times New Roman"/>
+          <w:b w:val="0"/>
+          <w:color w:val="6A9955"/>
+          <w:sz w:val="21"/>
+          <w:szCs w:val="21"/>
+          <w:lang w:eastAsia="ru-RU"/>
+        </w:rPr>
+        <w:t>// он просто перезаписывается</w:t>
+      </w:r>
+    </w:p>
+    <w:p>
+      <w:pPr>
+        <w:shd w:val="clear" w:color="auto" w:fill="1E1E1E"/>
+        <w:spacing w:line="285" w:lineRule="atLeast"/>
+        <w:jc w:val="left"/>
+        <w:rPr>
+          <w:rFonts w:ascii="Consolas" w:eastAsia="Times New Roman" w:hAnsi="Consolas" w:cs="Times New Roman"/>
+          <w:b w:val="0"/>
+          <w:color w:val="D4D4D4"/>
+          <w:sz w:val="21"/>
+          <w:szCs w:val="21"/>
+          <w:lang w:eastAsia="ru-RU"/>
+        </w:rPr>
+      </w:pPr>
+      <w:r>
+        <w:rPr>
+          <w:rFonts w:ascii="Consolas" w:eastAsia="Times New Roman" w:hAnsi="Consolas" w:cs="Times New Roman"/>
+          <w:b w:val="0"/>
+          <w:color w:val="6A9955"/>
+          <w:sz w:val="21"/>
+          <w:szCs w:val="21"/>
+          <w:lang w:eastAsia="ru-RU"/>
+        </w:rPr>
+        <w:t>// можно добавлять строки и числа как ключи </w:t>
+      </w:r>
+    </w:p>
+    <w:p>
+      <w:pPr>
+        <w:shd w:val="clear" w:color="auto" w:fill="1E1E1E"/>
+        <w:spacing w:line="285" w:lineRule="atLeast"/>
+        <w:jc w:val="left"/>
+        <w:rPr>
+          <w:rFonts w:ascii="Consolas" w:eastAsia="Times New Roman" w:hAnsi="Consolas" w:cs="Times New Roman"/>
+          <w:b w:val="0"/>
+          <w:color w:val="D4D4D4"/>
+          <w:sz w:val="21"/>
+          <w:szCs w:val="21"/>
+          <w:lang w:val="en-US" w:eastAsia="ru-RU"/>
+        </w:rPr>
+      </w:pPr>
+      <w:proofErr w:type="spellStart"/>
+      <w:r>
+        <w:rPr>
+          <w:rFonts w:ascii="Consolas" w:eastAsia="Times New Roman" w:hAnsi="Consolas" w:cs="Times New Roman"/>
+          <w:b w:val="0"/>
+          <w:color w:val="9CDCFE"/>
+          <w:sz w:val="21"/>
+          <w:szCs w:val="21"/>
+          <w:lang w:val="en-US" w:eastAsia="ru-RU"/>
+        </w:rPr>
+        <w:t>mapTest</w:t>
+      </w:r>
+      <w:r>
+        <w:rPr>
+          <w:rFonts w:ascii="Consolas" w:eastAsia="Times New Roman" w:hAnsi="Consolas" w:cs="Times New Roman"/>
+          <w:b w:val="0"/>
+          <w:color w:val="D4D4D4"/>
+          <w:sz w:val="21"/>
+          <w:szCs w:val="21"/>
+          <w:lang w:val="en-US" w:eastAsia="ru-RU"/>
+        </w:rPr>
+        <w:t>.</w:t>
+      </w:r>
+      <w:r>
+        <w:rPr>
+          <w:rFonts w:ascii="Consolas" w:eastAsia="Times New Roman" w:hAnsi="Consolas" w:cs="Times New Roman"/>
+          <w:b w:val="0"/>
+          <w:color w:val="DCDCAA"/>
+          <w:sz w:val="21"/>
+          <w:szCs w:val="21"/>
+          <w:lang w:val="en-US" w:eastAsia="ru-RU"/>
+        </w:rPr>
+        <w:t>set</w:t>
+      </w:r>
+      <w:proofErr w:type="spellEnd"/>
+      <w:r>
+        <w:rPr>
+          <w:rFonts w:ascii="Consolas" w:eastAsia="Times New Roman" w:hAnsi="Consolas" w:cs="Times New Roman"/>
+          <w:b w:val="0"/>
+          <w:color w:val="D4D4D4"/>
+          <w:sz w:val="21"/>
+          <w:szCs w:val="21"/>
+          <w:lang w:val="en-US" w:eastAsia="ru-RU"/>
+        </w:rPr>
+        <w:t>(</w:t>
+      </w:r>
+      <w:r>
+        <w:rPr>
+          <w:rFonts w:ascii="Consolas" w:eastAsia="Times New Roman" w:hAnsi="Consolas" w:cs="Times New Roman"/>
+          <w:b w:val="0"/>
+          <w:color w:val="CE9178"/>
+          <w:sz w:val="21"/>
+          <w:szCs w:val="21"/>
+          <w:lang w:val="en-US" w:eastAsia="ru-RU"/>
+        </w:rPr>
+        <w:t>'temp'</w:t>
+      </w:r>
+      <w:r>
+        <w:rPr>
+          <w:rFonts w:ascii="Consolas" w:eastAsia="Times New Roman" w:hAnsi="Consolas" w:cs="Times New Roman"/>
+          <w:b w:val="0"/>
+          <w:color w:val="D4D4D4"/>
+          <w:sz w:val="21"/>
+          <w:szCs w:val="21"/>
+          <w:lang w:val="en-US" w:eastAsia="ru-RU"/>
+        </w:rPr>
+        <w:t>, </w:t>
+      </w:r>
+      <w:r>
+        <w:rPr>
+          <w:rFonts w:ascii="Consolas" w:eastAsia="Times New Roman" w:hAnsi="Consolas" w:cs="Times New Roman"/>
+          <w:b w:val="0"/>
+          <w:color w:val="B5CEA8"/>
+          <w:sz w:val="21"/>
+          <w:szCs w:val="21"/>
+          <w:lang w:val="en-US" w:eastAsia="ru-RU"/>
+        </w:rPr>
+        <w:t>11</w:t>
+      </w:r>
+      <w:r>
+        <w:rPr>
+          <w:rFonts w:ascii="Consolas" w:eastAsia="Times New Roman" w:hAnsi="Consolas" w:cs="Times New Roman"/>
+          <w:b w:val="0"/>
+          <w:color w:val="D4D4D4"/>
+          <w:sz w:val="21"/>
+          <w:szCs w:val="21"/>
+          <w:lang w:val="en-US" w:eastAsia="ru-RU"/>
+        </w:rPr>
+        <w:t>);</w:t>
+      </w:r>
+    </w:p>
+    <w:p>
+      <w:pPr>
+        <w:shd w:val="clear" w:color="auto" w:fill="1E1E1E"/>
+        <w:spacing w:line="285" w:lineRule="atLeast"/>
+        <w:jc w:val="left"/>
+        <w:rPr>
+          <w:rFonts w:ascii="Consolas" w:eastAsia="Times New Roman" w:hAnsi="Consolas" w:cs="Times New Roman"/>
+          <w:b w:val="0"/>
+          <w:color w:val="D4D4D4"/>
+          <w:sz w:val="21"/>
+          <w:szCs w:val="21"/>
+          <w:lang w:val="en-US" w:eastAsia="ru-RU"/>
+        </w:rPr>
+      </w:pPr>
+      <w:proofErr w:type="spellStart"/>
+      <w:r>
+        <w:rPr>
+          <w:rFonts w:ascii="Consolas" w:eastAsia="Times New Roman" w:hAnsi="Consolas" w:cs="Times New Roman"/>
+          <w:b w:val="0"/>
+          <w:color w:val="9CDCFE"/>
+          <w:sz w:val="21"/>
+          <w:szCs w:val="21"/>
+          <w:lang w:val="en-US" w:eastAsia="ru-RU"/>
+        </w:rPr>
+        <w:t>mapTest</w:t>
+      </w:r>
+      <w:r>
+        <w:rPr>
+          <w:rFonts w:ascii="Consolas" w:eastAsia="Times New Roman" w:hAnsi="Consolas" w:cs="Times New Roman"/>
+          <w:b w:val="0"/>
+          <w:color w:val="D4D4D4"/>
+          <w:sz w:val="21"/>
+          <w:szCs w:val="21"/>
+          <w:lang w:val="en-US" w:eastAsia="ru-RU"/>
+        </w:rPr>
+        <w:t>.</w:t>
+      </w:r>
+      <w:r>
+        <w:rPr>
+          <w:rFonts w:ascii="Consolas" w:eastAsia="Times New Roman" w:hAnsi="Consolas" w:cs="Times New Roman"/>
+          <w:b w:val="0"/>
+          <w:color w:val="DCDCAA"/>
+          <w:sz w:val="21"/>
+          <w:szCs w:val="21"/>
+          <w:lang w:val="en-US" w:eastAsia="ru-RU"/>
+        </w:rPr>
+        <w:t>set</w:t>
+      </w:r>
+      <w:proofErr w:type="spellEnd"/>
+      <w:r>
+        <w:rPr>
+          <w:rFonts w:ascii="Consolas" w:eastAsia="Times New Roman" w:hAnsi="Consolas" w:cs="Times New Roman"/>
+          <w:b w:val="0"/>
+          <w:color w:val="D4D4D4"/>
+          <w:sz w:val="21"/>
+          <w:szCs w:val="21"/>
+          <w:lang w:val="en-US" w:eastAsia="ru-RU"/>
+        </w:rPr>
+        <w:t>(</w:t>
+      </w:r>
+      <w:r>
+        <w:rPr>
+          <w:rFonts w:ascii="Consolas" w:eastAsia="Times New Roman" w:hAnsi="Consolas" w:cs="Times New Roman"/>
+          <w:b w:val="0"/>
+          <w:color w:val="CE9178"/>
+          <w:sz w:val="21"/>
+          <w:szCs w:val="21"/>
+          <w:lang w:val="en-US" w:eastAsia="ru-RU"/>
+        </w:rPr>
+        <w:t>'temp'</w:t>
+      </w:r>
+      <w:r>
+        <w:rPr>
+          <w:rFonts w:ascii="Consolas" w:eastAsia="Times New Roman" w:hAnsi="Consolas" w:cs="Times New Roman"/>
+          <w:b w:val="0"/>
+          <w:color w:val="D4D4D4"/>
+          <w:sz w:val="21"/>
+          <w:szCs w:val="21"/>
+          <w:lang w:val="en-US" w:eastAsia="ru-RU"/>
+        </w:rPr>
+        <w:t>, </w:t>
+      </w:r>
+      <w:r>
+        <w:rPr>
+          <w:rFonts w:ascii="Consolas" w:eastAsia="Times New Roman" w:hAnsi="Consolas" w:cs="Times New Roman"/>
+          <w:b w:val="0"/>
+          <w:color w:val="B5CEA8"/>
+          <w:sz w:val="21"/>
+          <w:szCs w:val="21"/>
+          <w:lang w:val="en-US" w:eastAsia="ru-RU"/>
+        </w:rPr>
+        <w:t>12</w:t>
+      </w:r>
+      <w:r>
+        <w:rPr>
+          <w:rFonts w:ascii="Consolas" w:eastAsia="Times New Roman" w:hAnsi="Consolas" w:cs="Times New Roman"/>
+          <w:b w:val="0"/>
+          <w:color w:val="D4D4D4"/>
+          <w:sz w:val="21"/>
+          <w:szCs w:val="21"/>
+          <w:lang w:val="en-US" w:eastAsia="ru-RU"/>
+        </w:rPr>
+        <w:t>);</w:t>
+      </w:r>
+    </w:p>
+    <w:p>
+      <w:pPr>
+        <w:shd w:val="clear" w:color="auto" w:fill="1E1E1E"/>
+        <w:spacing w:line="285" w:lineRule="atLeast"/>
+        <w:jc w:val="left"/>
+        <w:rPr>
+          <w:rFonts w:ascii="Consolas" w:eastAsia="Times New Roman" w:hAnsi="Consolas" w:cs="Times New Roman"/>
+          <w:b w:val="0"/>
+          <w:color w:val="D4D4D4"/>
+          <w:sz w:val="21"/>
+          <w:szCs w:val="21"/>
+          <w:lang w:eastAsia="ru-RU"/>
+        </w:rPr>
+      </w:pPr>
+      <w:proofErr w:type="spellStart"/>
+      <w:proofErr w:type="gramStart"/>
+      <w:r>
+        <w:rPr>
+          <w:rFonts w:ascii="Consolas" w:eastAsia="Times New Roman" w:hAnsi="Consolas" w:cs="Times New Roman"/>
+          <w:b w:val="0"/>
+          <w:color w:val="9CDCFE"/>
+          <w:sz w:val="21"/>
+          <w:szCs w:val="21"/>
+          <w:lang w:eastAsia="ru-RU"/>
+        </w:rPr>
+        <w:t>mapTest</w:t>
+      </w:r>
+      <w:r>
+        <w:rPr>
+          <w:rFonts w:ascii="Consolas" w:eastAsia="Times New Roman" w:hAnsi="Consolas" w:cs="Times New Roman"/>
+          <w:b w:val="0"/>
+          <w:color w:val="D4D4D4"/>
+          <w:sz w:val="21"/>
+          <w:szCs w:val="21"/>
+          <w:lang w:eastAsia="ru-RU"/>
+        </w:rPr>
+        <w:t>.</w:t>
+      </w:r>
+      <w:r>
+        <w:rPr>
+          <w:rFonts w:ascii="Consolas" w:eastAsia="Times New Roman" w:hAnsi="Consolas" w:cs="Times New Roman"/>
+          <w:b w:val="0"/>
+          <w:color w:val="DCDCAA"/>
+          <w:sz w:val="21"/>
+          <w:szCs w:val="21"/>
+          <w:lang w:eastAsia="ru-RU"/>
+        </w:rPr>
+        <w:t>set</w:t>
+      </w:r>
+      <w:proofErr w:type="spellEnd"/>
+      <w:r>
+        <w:rPr>
+          <w:rFonts w:ascii="Consolas" w:eastAsia="Times New Roman" w:hAnsi="Consolas" w:cs="Times New Roman"/>
+          <w:b w:val="0"/>
+          <w:color w:val="D4D4D4"/>
+          <w:sz w:val="21"/>
+          <w:szCs w:val="21"/>
+          <w:lang w:eastAsia="ru-RU"/>
+        </w:rPr>
+        <w:t>(</w:t>
+      </w:r>
+      <w:proofErr w:type="gramEnd"/>
+      <w:r>
+        <w:rPr>
+          <w:rFonts w:ascii="Consolas" w:eastAsia="Times New Roman" w:hAnsi="Consolas" w:cs="Times New Roman"/>
+          <w:b w:val="0"/>
+          <w:color w:val="B5CEA8"/>
+          <w:sz w:val="21"/>
+          <w:szCs w:val="21"/>
+          <w:lang w:eastAsia="ru-RU"/>
+        </w:rPr>
+        <w:t>5</w:t>
+      </w:r>
+      <w:r>
+        <w:rPr>
+          <w:rFonts w:ascii="Consolas" w:eastAsia="Times New Roman" w:hAnsi="Consolas" w:cs="Times New Roman"/>
+          <w:b w:val="0"/>
+          <w:color w:val="D4D4D4"/>
+          <w:sz w:val="21"/>
+          <w:szCs w:val="21"/>
+          <w:lang w:eastAsia="ru-RU"/>
+        </w:rPr>
+        <w:t>, </w:t>
+      </w:r>
+      <w:r>
+        <w:rPr>
+          <w:rFonts w:ascii="Consolas" w:eastAsia="Times New Roman" w:hAnsi="Consolas" w:cs="Times New Roman"/>
+          <w:b w:val="0"/>
+          <w:color w:val="B5CEA8"/>
+          <w:sz w:val="21"/>
+          <w:szCs w:val="21"/>
+          <w:lang w:eastAsia="ru-RU"/>
+        </w:rPr>
+        <w:t>1</w:t>
+      </w:r>
+      <w:r>
+        <w:rPr>
+          <w:rFonts w:ascii="Consolas" w:eastAsia="Times New Roman" w:hAnsi="Consolas" w:cs="Times New Roman"/>
+          <w:b w:val="0"/>
+          <w:color w:val="D4D4D4"/>
+          <w:sz w:val="21"/>
+          <w:szCs w:val="21"/>
+          <w:lang w:eastAsia="ru-RU"/>
+        </w:rPr>
+        <w:t>);</w:t>
+      </w:r>
+    </w:p>
+    <w:p>
+      <w:pPr>
+        <w:shd w:val="clear" w:color="auto" w:fill="1E1E1E"/>
+        <w:spacing w:line="285" w:lineRule="atLeast"/>
+        <w:jc w:val="left"/>
+        <w:rPr>
+          <w:rFonts w:ascii="Consolas" w:eastAsia="Times New Roman" w:hAnsi="Consolas" w:cs="Times New Roman"/>
+          <w:b w:val="0"/>
+          <w:color w:val="D4D4D4"/>
+          <w:sz w:val="21"/>
+          <w:szCs w:val="21"/>
+          <w:lang w:eastAsia="ru-RU"/>
+        </w:rPr>
+      </w:pPr>
+    </w:p>
+    <w:p>
+      <w:pPr>
+        <w:shd w:val="clear" w:color="auto" w:fill="1E1E1E"/>
+        <w:spacing w:line="285" w:lineRule="atLeast"/>
+        <w:jc w:val="left"/>
+        <w:rPr>
+          <w:rFonts w:ascii="Consolas" w:eastAsia="Times New Roman" w:hAnsi="Consolas" w:cs="Times New Roman"/>
+          <w:b w:val="0"/>
+          <w:color w:val="D4D4D4"/>
+          <w:sz w:val="21"/>
+          <w:szCs w:val="21"/>
+          <w:lang w:eastAsia="ru-RU"/>
+        </w:rPr>
+      </w:pPr>
+      <w:r>
+        <w:rPr>
+          <w:rFonts w:ascii="Consolas" w:eastAsia="Times New Roman" w:hAnsi="Consolas" w:cs="Times New Roman"/>
+          <w:b w:val="0"/>
+          <w:color w:val="6A9955"/>
+          <w:sz w:val="21"/>
+          <w:szCs w:val="21"/>
+          <w:lang w:eastAsia="ru-RU"/>
+        </w:rPr>
+        <w:t>// получаем элементы из </w:t>
+      </w:r>
+      <w:proofErr w:type="spellStart"/>
+      <w:r>
+        <w:rPr>
+          <w:rFonts w:ascii="Consolas" w:eastAsia="Times New Roman" w:hAnsi="Consolas" w:cs="Times New Roman"/>
+          <w:b w:val="0"/>
+          <w:color w:val="6A9955"/>
+          <w:sz w:val="21"/>
+          <w:szCs w:val="21"/>
+          <w:lang w:eastAsia="ru-RU"/>
+        </w:rPr>
+        <w:t>map</w:t>
+      </w:r>
+      <w:proofErr w:type="spellEnd"/>
+      <w:r>
+        <w:rPr>
+          <w:rFonts w:ascii="Consolas" w:eastAsia="Times New Roman" w:hAnsi="Consolas" w:cs="Times New Roman"/>
+          <w:b w:val="0"/>
+          <w:color w:val="6A9955"/>
+          <w:sz w:val="21"/>
+          <w:szCs w:val="21"/>
+          <w:lang w:eastAsia="ru-RU"/>
+        </w:rPr>
+        <w:t> по ключу</w:t>
+      </w:r>
+    </w:p>
+    <w:p>
+      <w:pPr>
+        <w:shd w:val="clear" w:color="auto" w:fill="1E1E1E"/>
+        <w:spacing w:line="285" w:lineRule="atLeast"/>
+        <w:jc w:val="left"/>
+        <w:rPr>
+          <w:rFonts w:ascii="Consolas" w:eastAsia="Times New Roman" w:hAnsi="Consolas" w:cs="Times New Roman"/>
+          <w:b w:val="0"/>
+          <w:color w:val="D4D4D4"/>
+          <w:sz w:val="21"/>
+          <w:szCs w:val="21"/>
+          <w:lang w:val="en-US" w:eastAsia="ru-RU"/>
+        </w:rPr>
+      </w:pPr>
+      <w:r>
+        <w:rPr>
+          <w:rFonts w:ascii="Consolas" w:eastAsia="Times New Roman" w:hAnsi="Consolas" w:cs="Times New Roman"/>
+          <w:b w:val="0"/>
+          <w:color w:val="9CDCFE"/>
+          <w:sz w:val="21"/>
+          <w:szCs w:val="21"/>
+          <w:lang w:val="en-US" w:eastAsia="ru-RU"/>
+        </w:rPr>
+        <w:t>console</w:t>
+      </w:r>
+      <w:r>
+        <w:rPr>
+          <w:rFonts w:ascii="Consolas" w:eastAsia="Times New Roman" w:hAnsi="Consolas" w:cs="Times New Roman"/>
+          <w:b w:val="0"/>
+          <w:color w:val="D4D4D4"/>
+          <w:sz w:val="21"/>
+          <w:szCs w:val="21"/>
+          <w:lang w:val="en-US" w:eastAsia="ru-RU"/>
+        </w:rPr>
+        <w:t>.</w:t>
+      </w:r>
+      <w:r>
+        <w:rPr>
+          <w:rFonts w:ascii="Consolas" w:eastAsia="Times New Roman" w:hAnsi="Consolas" w:cs="Times New Roman"/>
+          <w:b w:val="0"/>
+          <w:color w:val="DCDCAA"/>
+          <w:sz w:val="21"/>
+          <w:szCs w:val="21"/>
+          <w:lang w:val="en-US" w:eastAsia="ru-RU"/>
+        </w:rPr>
+        <w:t>log</w:t>
+      </w:r>
+      <w:r>
+        <w:rPr>
+          <w:rFonts w:ascii="Consolas" w:eastAsia="Times New Roman" w:hAnsi="Consolas" w:cs="Times New Roman"/>
+          <w:b w:val="0"/>
+          <w:color w:val="D4D4D4"/>
+          <w:sz w:val="21"/>
+          <w:szCs w:val="21"/>
+          <w:lang w:val="en-US" w:eastAsia="ru-RU"/>
+        </w:rPr>
+        <w:t>(</w:t>
+      </w:r>
+      <w:proofErr w:type="spellStart"/>
+      <w:r>
+        <w:rPr>
+          <w:rFonts w:ascii="Consolas" w:eastAsia="Times New Roman" w:hAnsi="Consolas" w:cs="Times New Roman"/>
+          <w:b w:val="0"/>
+          <w:color w:val="9CDCFE"/>
+          <w:sz w:val="21"/>
+          <w:szCs w:val="21"/>
+          <w:lang w:val="en-US" w:eastAsia="ru-RU"/>
+        </w:rPr>
+        <w:t>mapTest</w:t>
+      </w:r>
+      <w:r>
+        <w:rPr>
+          <w:rFonts w:ascii="Consolas" w:eastAsia="Times New Roman" w:hAnsi="Consolas" w:cs="Times New Roman"/>
+          <w:b w:val="0"/>
+          <w:color w:val="D4D4D4"/>
+          <w:sz w:val="21"/>
+          <w:szCs w:val="21"/>
+          <w:lang w:val="en-US" w:eastAsia="ru-RU"/>
+        </w:rPr>
+        <w:t>.</w:t>
+      </w:r>
+      <w:r>
+        <w:rPr>
+          <w:rFonts w:ascii="Consolas" w:eastAsia="Times New Roman" w:hAnsi="Consolas" w:cs="Times New Roman"/>
+          <w:b w:val="0"/>
+          <w:color w:val="DCDCAA"/>
+          <w:sz w:val="21"/>
+          <w:szCs w:val="21"/>
+          <w:lang w:val="en-US" w:eastAsia="ru-RU"/>
+        </w:rPr>
+        <w:t>get</w:t>
+      </w:r>
+      <w:proofErr w:type="spellEnd"/>
+      <w:r>
+        <w:rPr>
+          <w:rFonts w:ascii="Consolas" w:eastAsia="Times New Roman" w:hAnsi="Consolas" w:cs="Times New Roman"/>
+          <w:b w:val="0"/>
+          <w:color w:val="D4D4D4"/>
+          <w:sz w:val="21"/>
+          <w:szCs w:val="21"/>
+          <w:lang w:val="en-US" w:eastAsia="ru-RU"/>
+        </w:rPr>
+        <w:t>(</w:t>
+      </w:r>
+      <w:r>
+        <w:rPr>
+          <w:rFonts w:ascii="Consolas" w:eastAsia="Times New Roman" w:hAnsi="Consolas" w:cs="Times New Roman"/>
+          <w:b w:val="0"/>
+          <w:color w:val="B5CEA8"/>
+          <w:sz w:val="21"/>
+          <w:szCs w:val="21"/>
+          <w:lang w:val="en-US" w:eastAsia="ru-RU"/>
+        </w:rPr>
+        <w:t>5</w:t>
+      </w:r>
+      <w:r>
+        <w:rPr>
+          <w:rFonts w:ascii="Consolas" w:eastAsia="Times New Roman" w:hAnsi="Consolas" w:cs="Times New Roman"/>
+          <w:b w:val="0"/>
+          <w:color w:val="D4D4D4"/>
+          <w:sz w:val="21"/>
+          <w:szCs w:val="21"/>
+          <w:lang w:val="en-US" w:eastAsia="ru-RU"/>
+        </w:rPr>
+        <w:t>));</w:t>
+      </w:r>
+    </w:p>
+    <w:p>
+      <w:pPr>
+        <w:shd w:val="clear" w:color="auto" w:fill="1E1E1E"/>
+        <w:spacing w:line="285" w:lineRule="atLeast"/>
+        <w:jc w:val="left"/>
+        <w:rPr>
+          <w:rFonts w:ascii="Consolas" w:eastAsia="Times New Roman" w:hAnsi="Consolas" w:cs="Times New Roman"/>
+          <w:b w:val="0"/>
+          <w:color w:val="D4D4D4"/>
+          <w:sz w:val="21"/>
+          <w:szCs w:val="21"/>
+          <w:lang w:val="en-US" w:eastAsia="ru-RU"/>
+        </w:rPr>
+      </w:pPr>
+      <w:r>
+        <w:rPr>
+          <w:rFonts w:ascii="Consolas" w:eastAsia="Times New Roman" w:hAnsi="Consolas" w:cs="Times New Roman"/>
+          <w:b w:val="0"/>
+          <w:color w:val="9CDCFE"/>
+          <w:sz w:val="21"/>
+          <w:szCs w:val="21"/>
+          <w:lang w:val="en-US" w:eastAsia="ru-RU"/>
+        </w:rPr>
+        <w:t>console</w:t>
+      </w:r>
+      <w:r>
+        <w:rPr>
+          <w:rFonts w:ascii="Consolas" w:eastAsia="Times New Roman" w:hAnsi="Consolas" w:cs="Times New Roman"/>
+          <w:b w:val="0"/>
+          <w:color w:val="D4D4D4"/>
+          <w:sz w:val="21"/>
+          <w:szCs w:val="21"/>
+          <w:lang w:val="en-US" w:eastAsia="ru-RU"/>
+        </w:rPr>
+        <w:t>.</w:t>
+      </w:r>
+      <w:r>
+        <w:rPr>
+          <w:rFonts w:ascii="Consolas" w:eastAsia="Times New Roman" w:hAnsi="Consolas" w:cs="Times New Roman"/>
+          <w:b w:val="0"/>
+          <w:color w:val="DCDCAA"/>
+          <w:sz w:val="21"/>
+          <w:szCs w:val="21"/>
+          <w:lang w:val="en-US" w:eastAsia="ru-RU"/>
+        </w:rPr>
+        <w:t>log</w:t>
+      </w:r>
+      <w:r>
+        <w:rPr>
+          <w:rFonts w:ascii="Consolas" w:eastAsia="Times New Roman" w:hAnsi="Consolas" w:cs="Times New Roman"/>
+          <w:b w:val="0"/>
+          <w:color w:val="D4D4D4"/>
+          <w:sz w:val="21"/>
+          <w:szCs w:val="21"/>
+          <w:lang w:val="en-US" w:eastAsia="ru-RU"/>
+        </w:rPr>
+        <w:t>(</w:t>
+      </w:r>
+      <w:proofErr w:type="spellStart"/>
+      <w:r>
+        <w:rPr>
+          <w:rFonts w:ascii="Consolas" w:eastAsia="Times New Roman" w:hAnsi="Consolas" w:cs="Times New Roman"/>
+          <w:b w:val="0"/>
+          <w:color w:val="9CDCFE"/>
+          <w:sz w:val="21"/>
+          <w:szCs w:val="21"/>
+          <w:lang w:val="en-US" w:eastAsia="ru-RU"/>
+        </w:rPr>
+        <w:t>mapTest</w:t>
+      </w:r>
+      <w:r>
+        <w:rPr>
+          <w:rFonts w:ascii="Consolas" w:eastAsia="Times New Roman" w:hAnsi="Consolas" w:cs="Times New Roman"/>
+          <w:b w:val="0"/>
+          <w:color w:val="D4D4D4"/>
+          <w:sz w:val="21"/>
+          <w:szCs w:val="21"/>
+          <w:lang w:val="en-US" w:eastAsia="ru-RU"/>
+        </w:rPr>
+        <w:t>.</w:t>
+      </w:r>
+      <w:r>
+        <w:rPr>
+          <w:rFonts w:ascii="Consolas" w:eastAsia="Times New Roman" w:hAnsi="Consolas" w:cs="Times New Roman"/>
+          <w:b w:val="0"/>
+          <w:color w:val="DCDCAA"/>
+          <w:sz w:val="21"/>
+          <w:szCs w:val="21"/>
+          <w:lang w:val="en-US" w:eastAsia="ru-RU"/>
+        </w:rPr>
+        <w:t>get</w:t>
+      </w:r>
+      <w:proofErr w:type="spellEnd"/>
+      <w:r>
+        <w:rPr>
+          <w:rFonts w:ascii="Consolas" w:eastAsia="Times New Roman" w:hAnsi="Consolas" w:cs="Times New Roman"/>
+          <w:b w:val="0"/>
+          <w:color w:val="D4D4D4"/>
+          <w:sz w:val="21"/>
+          <w:szCs w:val="21"/>
+          <w:lang w:val="en-US" w:eastAsia="ru-RU"/>
+        </w:rPr>
+        <w:t>(</w:t>
+      </w:r>
+      <w:r>
+        <w:rPr>
+          <w:rFonts w:ascii="Consolas" w:eastAsia="Times New Roman" w:hAnsi="Consolas" w:cs="Times New Roman"/>
+          <w:b w:val="0"/>
+          <w:color w:val="CE9178"/>
+          <w:sz w:val="21"/>
+          <w:szCs w:val="21"/>
+          <w:lang w:val="en-US" w:eastAsia="ru-RU"/>
+        </w:rPr>
+        <w:t>'temp'</w:t>
+      </w:r>
+      <w:r>
+        <w:rPr>
+          <w:rFonts w:ascii="Consolas" w:eastAsia="Times New Roman" w:hAnsi="Consolas" w:cs="Times New Roman"/>
+          <w:b w:val="0"/>
+          <w:color w:val="D4D4D4"/>
+          <w:sz w:val="21"/>
+          <w:szCs w:val="21"/>
+          <w:lang w:val="en-US" w:eastAsia="ru-RU"/>
+        </w:rPr>
+        <w:t>));</w:t>
+      </w:r>
+    </w:p>
+    <w:p>
+      <w:pPr>
+        <w:shd w:val="clear" w:color="auto" w:fill="1E1E1E"/>
+        <w:spacing w:line="285" w:lineRule="atLeast"/>
+        <w:jc w:val="left"/>
+        <w:rPr>
+          <w:rFonts w:ascii="Consolas" w:eastAsia="Times New Roman" w:hAnsi="Consolas" w:cs="Times New Roman"/>
+          <w:b w:val="0"/>
+          <w:color w:val="D4D4D4"/>
+          <w:sz w:val="21"/>
+          <w:szCs w:val="21"/>
+          <w:lang w:val="en-US" w:eastAsia="ru-RU"/>
+        </w:rPr>
+      </w:pPr>
+    </w:p>
+    <w:p>
+      <w:pPr>
+        <w:shd w:val="clear" w:color="auto" w:fill="1E1E1E"/>
+        <w:spacing w:line="285" w:lineRule="atLeast"/>
+        <w:jc w:val="left"/>
+        <w:rPr>
+          <w:rFonts w:ascii="Consolas" w:eastAsia="Times New Roman" w:hAnsi="Consolas" w:cs="Times New Roman"/>
+          <w:b w:val="0"/>
+          <w:color w:val="D4D4D4"/>
+          <w:sz w:val="21"/>
+          <w:szCs w:val="21"/>
+          <w:lang w:eastAsia="ru-RU"/>
+        </w:rPr>
+      </w:pPr>
+      <w:r>
+        <w:rPr>
+          <w:rFonts w:ascii="Consolas" w:eastAsia="Times New Roman" w:hAnsi="Consolas" w:cs="Times New Roman"/>
+          <w:b w:val="0"/>
+          <w:color w:val="6A9955"/>
+          <w:sz w:val="21"/>
+          <w:szCs w:val="21"/>
+          <w:lang w:eastAsia="ru-RU"/>
+        </w:rPr>
+        <w:t>// узнаём размер </w:t>
+      </w:r>
+      <w:proofErr w:type="spellStart"/>
+      <w:r>
+        <w:rPr>
+          <w:rFonts w:ascii="Consolas" w:eastAsia="Times New Roman" w:hAnsi="Consolas" w:cs="Times New Roman"/>
+          <w:b w:val="0"/>
+          <w:color w:val="6A9955"/>
+          <w:sz w:val="21"/>
+          <w:szCs w:val="21"/>
+          <w:lang w:eastAsia="ru-RU"/>
+        </w:rPr>
+        <w:t>map</w:t>
+      </w:r>
+      <w:proofErr w:type="spellEnd"/>
+      <w:r>
+        <w:rPr>
+          <w:rFonts w:ascii="Consolas" w:eastAsia="Times New Roman" w:hAnsi="Consolas" w:cs="Times New Roman"/>
+          <w:b w:val="0"/>
+          <w:color w:val="6A9955"/>
+          <w:sz w:val="21"/>
+          <w:szCs w:val="21"/>
+          <w:lang w:eastAsia="ru-RU"/>
+        </w:rPr>
+        <w:t>, </w:t>
+      </w:r>
+      <w:proofErr w:type="spellStart"/>
+      <w:r>
+        <w:rPr>
+          <w:rFonts w:ascii="Consolas" w:eastAsia="Times New Roman" w:hAnsi="Consolas" w:cs="Times New Roman"/>
+          <w:b w:val="0"/>
+          <w:color w:val="6A9955"/>
+          <w:sz w:val="21"/>
+          <w:szCs w:val="21"/>
+          <w:lang w:eastAsia="ru-RU"/>
+        </w:rPr>
+        <w:t>size</w:t>
+      </w:r>
+      <w:proofErr w:type="spellEnd"/>
+      <w:r>
+        <w:rPr>
+          <w:rFonts w:ascii="Consolas" w:eastAsia="Times New Roman" w:hAnsi="Consolas" w:cs="Times New Roman"/>
+          <w:b w:val="0"/>
+          <w:color w:val="6A9955"/>
+          <w:sz w:val="21"/>
+          <w:szCs w:val="21"/>
+          <w:lang w:eastAsia="ru-RU"/>
+        </w:rPr>
+        <w:t> это</w:t>
+      </w:r>
+    </w:p>
+    <w:p>
+      <w:pPr>
+        <w:shd w:val="clear" w:color="auto" w:fill="1E1E1E"/>
+        <w:spacing w:line="285" w:lineRule="atLeast"/>
+        <w:jc w:val="left"/>
+        <w:rPr>
+          <w:rFonts w:ascii="Consolas" w:eastAsia="Times New Roman" w:hAnsi="Consolas" w:cs="Times New Roman"/>
+          <w:b w:val="0"/>
+          <w:color w:val="D4D4D4"/>
+          <w:sz w:val="21"/>
+          <w:szCs w:val="21"/>
+          <w:lang w:eastAsia="ru-RU"/>
+        </w:rPr>
+      </w:pPr>
+      <w:r>
+        <w:rPr>
+          <w:rFonts w:ascii="Consolas" w:eastAsia="Times New Roman" w:hAnsi="Consolas" w:cs="Times New Roman"/>
+          <w:b w:val="0"/>
+          <w:color w:val="6A9955"/>
+          <w:sz w:val="21"/>
+          <w:szCs w:val="21"/>
+          <w:lang w:eastAsia="ru-RU"/>
+        </w:rPr>
+        <w:t>// свойство, а не метод</w:t>
+      </w:r>
+    </w:p>
+    <w:p>
+      <w:pPr>
+        <w:shd w:val="clear" w:color="auto" w:fill="1E1E1E"/>
+        <w:spacing w:line="285" w:lineRule="atLeast"/>
+        <w:jc w:val="left"/>
+        <w:rPr>
+          <w:rFonts w:ascii="Consolas" w:eastAsia="Times New Roman" w:hAnsi="Consolas" w:cs="Times New Roman"/>
+          <w:b w:val="0"/>
+          <w:color w:val="D4D4D4"/>
+          <w:sz w:val="21"/>
+          <w:szCs w:val="21"/>
+          <w:lang w:val="en-US" w:eastAsia="ru-RU"/>
+        </w:rPr>
+      </w:pPr>
+      <w:r>
+        <w:rPr>
+          <w:rFonts w:ascii="Consolas" w:eastAsia="Times New Roman" w:hAnsi="Consolas" w:cs="Times New Roman"/>
+          <w:b w:val="0"/>
+          <w:color w:val="9CDCFE"/>
+          <w:sz w:val="21"/>
+          <w:szCs w:val="21"/>
+          <w:lang w:val="en-US" w:eastAsia="ru-RU"/>
+        </w:rPr>
+        <w:t>console</w:t>
+      </w:r>
+      <w:r>
+        <w:rPr>
+          <w:rFonts w:ascii="Consolas" w:eastAsia="Times New Roman" w:hAnsi="Consolas" w:cs="Times New Roman"/>
+          <w:b w:val="0"/>
+          <w:color w:val="D4D4D4"/>
+          <w:sz w:val="21"/>
+          <w:szCs w:val="21"/>
+          <w:lang w:val="en-US" w:eastAsia="ru-RU"/>
+        </w:rPr>
+        <w:t>.</w:t>
+      </w:r>
+      <w:r>
+        <w:rPr>
+          <w:rFonts w:ascii="Consolas" w:eastAsia="Times New Roman" w:hAnsi="Consolas" w:cs="Times New Roman"/>
+          <w:b w:val="0"/>
+          <w:color w:val="DCDCAA"/>
+          <w:sz w:val="21"/>
+          <w:szCs w:val="21"/>
+          <w:lang w:val="en-US" w:eastAsia="ru-RU"/>
+        </w:rPr>
+        <w:t>log</w:t>
+      </w:r>
+      <w:r>
+        <w:rPr>
+          <w:rFonts w:ascii="Consolas" w:eastAsia="Times New Roman" w:hAnsi="Consolas" w:cs="Times New Roman"/>
+          <w:b w:val="0"/>
+          <w:color w:val="D4D4D4"/>
+          <w:sz w:val="21"/>
+          <w:szCs w:val="21"/>
+          <w:lang w:val="en-US" w:eastAsia="ru-RU"/>
+        </w:rPr>
+        <w:t>(</w:t>
+      </w:r>
+      <w:proofErr w:type="spellStart"/>
+      <w:r>
+        <w:rPr>
+          <w:rFonts w:ascii="Consolas" w:eastAsia="Times New Roman" w:hAnsi="Consolas" w:cs="Times New Roman"/>
+          <w:b w:val="0"/>
+          <w:color w:val="9CDCFE"/>
+          <w:sz w:val="21"/>
+          <w:szCs w:val="21"/>
+          <w:lang w:val="en-US" w:eastAsia="ru-RU"/>
+        </w:rPr>
+        <w:t>mapTest</w:t>
+      </w:r>
+      <w:r>
+        <w:rPr>
+          <w:rFonts w:ascii="Consolas" w:eastAsia="Times New Roman" w:hAnsi="Consolas" w:cs="Times New Roman"/>
+          <w:b w:val="0"/>
+          <w:color w:val="D4D4D4"/>
+          <w:sz w:val="21"/>
+          <w:szCs w:val="21"/>
+          <w:lang w:val="en-US" w:eastAsia="ru-RU"/>
+        </w:rPr>
+        <w:t>.</w:t>
+      </w:r>
+      <w:r>
+        <w:rPr>
+          <w:rFonts w:ascii="Consolas" w:eastAsia="Times New Roman" w:hAnsi="Consolas" w:cs="Times New Roman"/>
+          <w:b w:val="0"/>
+          <w:color w:val="4FC1FF"/>
+          <w:sz w:val="21"/>
+          <w:szCs w:val="21"/>
+          <w:lang w:val="en-US" w:eastAsia="ru-RU"/>
+        </w:rPr>
+        <w:t>size</w:t>
+      </w:r>
+      <w:proofErr w:type="spellEnd"/>
+      <w:r>
+        <w:rPr>
+          <w:rFonts w:ascii="Consolas" w:eastAsia="Times New Roman" w:hAnsi="Consolas" w:cs="Times New Roman"/>
+          <w:b w:val="0"/>
+          <w:color w:val="D4D4D4"/>
+          <w:sz w:val="21"/>
+          <w:szCs w:val="21"/>
+          <w:lang w:val="en-US" w:eastAsia="ru-RU"/>
+        </w:rPr>
+        <w:t>);</w:t>
+      </w:r>
+    </w:p>
+    <w:p>
+      <w:pPr>
+        <w:shd w:val="clear" w:color="auto" w:fill="1E1E1E"/>
+        <w:spacing w:line="285" w:lineRule="atLeast"/>
+        <w:jc w:val="left"/>
+        <w:rPr>
+          <w:rFonts w:ascii="Consolas" w:eastAsia="Times New Roman" w:hAnsi="Consolas" w:cs="Times New Roman"/>
+          <w:b w:val="0"/>
+          <w:color w:val="D4D4D4"/>
+          <w:sz w:val="21"/>
+          <w:szCs w:val="21"/>
+          <w:lang w:val="en-US" w:eastAsia="ru-RU"/>
+        </w:rPr>
+      </w:pPr>
+    </w:p>
+    <w:p>
+      <w:pPr>
+        <w:shd w:val="clear" w:color="auto" w:fill="1E1E1E"/>
+        <w:spacing w:line="285" w:lineRule="atLeast"/>
+        <w:jc w:val="left"/>
+        <w:rPr>
+          <w:rFonts w:ascii="Consolas" w:eastAsia="Times New Roman" w:hAnsi="Consolas" w:cs="Times New Roman"/>
+          <w:b w:val="0"/>
+          <w:color w:val="D4D4D4"/>
+          <w:sz w:val="21"/>
+          <w:szCs w:val="21"/>
+          <w:lang w:val="en-US" w:eastAsia="ru-RU"/>
+        </w:rPr>
+      </w:pPr>
+      <w:r>
+        <w:rPr>
+          <w:rFonts w:ascii="Consolas" w:eastAsia="Times New Roman" w:hAnsi="Consolas" w:cs="Times New Roman"/>
+          <w:b w:val="0"/>
+          <w:color w:val="6A9955"/>
+          <w:sz w:val="21"/>
+          <w:szCs w:val="21"/>
+          <w:lang w:val="en-US" w:eastAsia="ru-RU"/>
+        </w:rPr>
+        <w:t>// </w:t>
+      </w:r>
+      <w:r>
+        <w:rPr>
+          <w:rFonts w:ascii="Consolas" w:eastAsia="Times New Roman" w:hAnsi="Consolas" w:cs="Times New Roman"/>
+          <w:b w:val="0"/>
+          <w:color w:val="6A9955"/>
+          <w:sz w:val="21"/>
+          <w:szCs w:val="21"/>
+          <w:lang w:eastAsia="ru-RU"/>
+        </w:rPr>
+        <w:t>очищаем</w:t>
+      </w:r>
+      <w:r>
+        <w:rPr>
+          <w:rFonts w:ascii="Consolas" w:eastAsia="Times New Roman" w:hAnsi="Consolas" w:cs="Times New Roman"/>
+          <w:b w:val="0"/>
+          <w:color w:val="6A9955"/>
+          <w:sz w:val="21"/>
+          <w:szCs w:val="21"/>
+          <w:lang w:val="en-US" w:eastAsia="ru-RU"/>
+        </w:rPr>
+        <w:t> map</w:t>
+      </w:r>
+    </w:p>
+    <w:p>
+      <w:pPr>
+        <w:shd w:val="clear" w:color="auto" w:fill="1E1E1E"/>
+        <w:spacing w:line="285" w:lineRule="atLeast"/>
+        <w:jc w:val="left"/>
+        <w:rPr>
+          <w:rFonts w:ascii="Consolas" w:eastAsia="Times New Roman" w:hAnsi="Consolas" w:cs="Times New Roman"/>
+          <w:b w:val="0"/>
+          <w:color w:val="D4D4D4"/>
+          <w:sz w:val="21"/>
+          <w:szCs w:val="21"/>
+          <w:lang w:val="en-US" w:eastAsia="ru-RU"/>
+        </w:rPr>
+      </w:pPr>
+      <w:r>
+        <w:rPr>
+          <w:rFonts w:ascii="Consolas" w:eastAsia="Times New Roman" w:hAnsi="Consolas" w:cs="Times New Roman"/>
+          <w:b w:val="0"/>
+          <w:color w:val="6A9955"/>
+          <w:sz w:val="21"/>
+          <w:szCs w:val="21"/>
+          <w:lang w:val="en-US" w:eastAsia="ru-RU"/>
+        </w:rPr>
+        <w:t>// </w:t>
+      </w:r>
+      <w:proofErr w:type="spellStart"/>
+      <w:r>
+        <w:rPr>
+          <w:rFonts w:ascii="Consolas" w:eastAsia="Times New Roman" w:hAnsi="Consolas" w:cs="Times New Roman"/>
+          <w:b w:val="0"/>
+          <w:color w:val="6A9955"/>
+          <w:sz w:val="21"/>
+          <w:szCs w:val="21"/>
+          <w:lang w:val="en-US" w:eastAsia="ru-RU"/>
+        </w:rPr>
+        <w:t>mapTest.clear</w:t>
+      </w:r>
+      <w:proofErr w:type="spellEnd"/>
+      <w:r>
+        <w:rPr>
+          <w:rFonts w:ascii="Consolas" w:eastAsia="Times New Roman" w:hAnsi="Consolas" w:cs="Times New Roman"/>
+          <w:b w:val="0"/>
+          <w:color w:val="6A9955"/>
+          <w:sz w:val="21"/>
+          <w:szCs w:val="21"/>
+          <w:lang w:val="en-US" w:eastAsia="ru-RU"/>
+        </w:rPr>
+        <w:t>();</w:t>
+      </w:r>
+    </w:p>
+    <w:p>
+      <w:pPr>
+        <w:shd w:val="clear" w:color="auto" w:fill="1E1E1E"/>
+        <w:spacing w:line="285" w:lineRule="atLeast"/>
+        <w:jc w:val="left"/>
+        <w:rPr>
+          <w:rFonts w:ascii="Consolas" w:eastAsia="Times New Roman" w:hAnsi="Consolas" w:cs="Times New Roman"/>
+          <w:b w:val="0"/>
+          <w:color w:val="D4D4D4"/>
+          <w:sz w:val="21"/>
+          <w:szCs w:val="21"/>
+          <w:lang w:val="en-US" w:eastAsia="ru-RU"/>
+        </w:rPr>
+      </w:pPr>
+      <w:r>
+        <w:rPr>
+          <w:rFonts w:ascii="Consolas" w:eastAsia="Times New Roman" w:hAnsi="Consolas" w:cs="Times New Roman"/>
+          <w:b w:val="0"/>
+          <w:color w:val="6A9955"/>
+          <w:sz w:val="21"/>
+          <w:szCs w:val="21"/>
+          <w:lang w:val="en-US" w:eastAsia="ru-RU"/>
+        </w:rPr>
+        <w:t>// console.log(</w:t>
+      </w:r>
+      <w:proofErr w:type="spellStart"/>
+      <w:r>
+        <w:rPr>
+          <w:rFonts w:ascii="Consolas" w:eastAsia="Times New Roman" w:hAnsi="Consolas" w:cs="Times New Roman"/>
+          <w:b w:val="0"/>
+          <w:color w:val="6A9955"/>
+          <w:sz w:val="21"/>
+          <w:szCs w:val="21"/>
+          <w:lang w:val="en-US" w:eastAsia="ru-RU"/>
+        </w:rPr>
+        <w:t>mapTest</w:t>
+      </w:r>
+      <w:proofErr w:type="spellEnd"/>
+      <w:r>
+        <w:rPr>
+          <w:rFonts w:ascii="Consolas" w:eastAsia="Times New Roman" w:hAnsi="Consolas" w:cs="Times New Roman"/>
+          <w:b w:val="0"/>
+          <w:color w:val="6A9955"/>
+          <w:sz w:val="21"/>
+          <w:szCs w:val="21"/>
+          <w:lang w:val="en-US" w:eastAsia="ru-RU"/>
+        </w:rPr>
+        <w:t>);</w:t>
+      </w:r>
+    </w:p>
+    <w:p>
+      <w:pPr>
+        <w:shd w:val="clear" w:color="auto" w:fill="1E1E1E"/>
+        <w:spacing w:line="285" w:lineRule="atLeast"/>
+        <w:jc w:val="left"/>
+        <w:rPr>
+          <w:rFonts w:ascii="Consolas" w:eastAsia="Times New Roman" w:hAnsi="Consolas" w:cs="Times New Roman"/>
+          <w:b w:val="0"/>
+          <w:color w:val="D4D4D4"/>
+          <w:sz w:val="21"/>
+          <w:szCs w:val="21"/>
+          <w:lang w:val="en-US" w:eastAsia="ru-RU"/>
+        </w:rPr>
+      </w:pPr>
+    </w:p>
+    <w:p>
+      <w:pPr>
+        <w:shd w:val="clear" w:color="auto" w:fill="1E1E1E"/>
+        <w:spacing w:line="285" w:lineRule="atLeast"/>
+        <w:jc w:val="left"/>
+        <w:rPr>
+          <w:rFonts w:ascii="Consolas" w:eastAsia="Times New Roman" w:hAnsi="Consolas" w:cs="Times New Roman"/>
+          <w:b w:val="0"/>
+          <w:color w:val="D4D4D4"/>
+          <w:sz w:val="21"/>
+          <w:szCs w:val="21"/>
+          <w:lang w:eastAsia="ru-RU"/>
+        </w:rPr>
+      </w:pPr>
+      <w:r>
+        <w:rPr>
+          <w:rFonts w:ascii="Consolas" w:eastAsia="Times New Roman" w:hAnsi="Consolas" w:cs="Times New Roman"/>
+          <w:b w:val="0"/>
+          <w:color w:val="6A9955"/>
+          <w:sz w:val="21"/>
+          <w:szCs w:val="21"/>
+          <w:lang w:eastAsia="ru-RU"/>
+        </w:rPr>
+        <w:t>// узнаём есть ли в множестве </w:t>
+      </w:r>
+    </w:p>
+    <w:p>
+      <w:pPr>
+        <w:shd w:val="clear" w:color="auto" w:fill="1E1E1E"/>
+        <w:spacing w:line="285" w:lineRule="atLeast"/>
+        <w:jc w:val="left"/>
+        <w:rPr>
+          <w:rFonts w:ascii="Consolas" w:eastAsia="Times New Roman" w:hAnsi="Consolas" w:cs="Times New Roman"/>
+          <w:b w:val="0"/>
+          <w:color w:val="D4D4D4"/>
+          <w:sz w:val="21"/>
+          <w:szCs w:val="21"/>
+          <w:lang w:eastAsia="ru-RU"/>
+        </w:rPr>
+      </w:pPr>
+      <w:r>
+        <w:rPr>
+          <w:rFonts w:ascii="Consolas" w:eastAsia="Times New Roman" w:hAnsi="Consolas" w:cs="Times New Roman"/>
+          <w:b w:val="0"/>
+          <w:color w:val="6A9955"/>
+          <w:sz w:val="21"/>
+          <w:szCs w:val="21"/>
+          <w:lang w:eastAsia="ru-RU"/>
+        </w:rPr>
+        <w:t>// ключ который мы передали в метод</w:t>
+      </w:r>
+    </w:p>
+    <w:p>
+      <w:pPr>
+        <w:shd w:val="clear" w:color="auto" w:fill="1E1E1E"/>
+        <w:spacing w:line="285" w:lineRule="atLeast"/>
+        <w:jc w:val="left"/>
+        <w:rPr>
+          <w:rFonts w:ascii="Consolas" w:eastAsia="Times New Roman" w:hAnsi="Consolas" w:cs="Times New Roman"/>
+          <w:b w:val="0"/>
+          <w:color w:val="D4D4D4"/>
+          <w:sz w:val="21"/>
+          <w:szCs w:val="21"/>
+          <w:lang w:eastAsia="ru-RU"/>
+        </w:rPr>
+      </w:pPr>
+      <w:r>
+        <w:rPr>
+          <w:rFonts w:ascii="Consolas" w:eastAsia="Times New Roman" w:hAnsi="Consolas" w:cs="Times New Roman"/>
+          <w:b w:val="0"/>
+          <w:color w:val="9CDCFE"/>
+          <w:sz w:val="21"/>
+          <w:szCs w:val="21"/>
+          <w:lang w:eastAsia="ru-RU"/>
+        </w:rPr>
+        <w:t>console</w:t>
+      </w:r>
+      <w:r>
+        <w:rPr>
+          <w:rFonts w:ascii="Consolas" w:eastAsia="Times New Roman" w:hAnsi="Consolas" w:cs="Times New Roman"/>
+          <w:b w:val="0"/>
+          <w:color w:val="D4D4D4"/>
+          <w:sz w:val="21"/>
+          <w:szCs w:val="21"/>
+          <w:lang w:eastAsia="ru-RU"/>
+        </w:rPr>
+        <w:t>.</w:t>
+      </w:r>
+      <w:r>
+        <w:rPr>
+          <w:rFonts w:ascii="Consolas" w:eastAsia="Times New Roman" w:hAnsi="Consolas" w:cs="Times New Roman"/>
+          <w:b w:val="0"/>
+          <w:color w:val="DCDCAA"/>
+          <w:sz w:val="21"/>
+          <w:szCs w:val="21"/>
+          <w:lang w:eastAsia="ru-RU"/>
+        </w:rPr>
+        <w:t>log</w:t>
+      </w:r>
+      <w:r>
+        <w:rPr>
+          <w:rFonts w:ascii="Consolas" w:eastAsia="Times New Roman" w:hAnsi="Consolas" w:cs="Times New Roman"/>
+          <w:b w:val="0"/>
+          <w:color w:val="D4D4D4"/>
+          <w:sz w:val="21"/>
+          <w:szCs w:val="21"/>
+          <w:lang w:eastAsia="ru-RU"/>
+        </w:rPr>
+        <w:t>(</w:t>
+      </w:r>
+      <w:proofErr w:type="spellStart"/>
+      <w:proofErr w:type="gramStart"/>
+      <w:r>
+        <w:rPr>
+          <w:rFonts w:ascii="Consolas" w:eastAsia="Times New Roman" w:hAnsi="Consolas" w:cs="Times New Roman"/>
+          <w:b w:val="0"/>
+          <w:color w:val="9CDCFE"/>
+          <w:sz w:val="21"/>
+          <w:szCs w:val="21"/>
+          <w:lang w:eastAsia="ru-RU"/>
+        </w:rPr>
+        <w:t>mapTest</w:t>
+      </w:r>
+      <w:r>
+        <w:rPr>
+          <w:rFonts w:ascii="Consolas" w:eastAsia="Times New Roman" w:hAnsi="Consolas" w:cs="Times New Roman"/>
+          <w:b w:val="0"/>
+          <w:color w:val="D4D4D4"/>
+          <w:sz w:val="21"/>
+          <w:szCs w:val="21"/>
+          <w:lang w:eastAsia="ru-RU"/>
+        </w:rPr>
+        <w:t>.</w:t>
+      </w:r>
+      <w:r>
+        <w:rPr>
+          <w:rFonts w:ascii="Consolas" w:eastAsia="Times New Roman" w:hAnsi="Consolas" w:cs="Times New Roman"/>
+          <w:b w:val="0"/>
+          <w:color w:val="DCDCAA"/>
+          <w:sz w:val="21"/>
+          <w:szCs w:val="21"/>
+          <w:lang w:eastAsia="ru-RU"/>
+        </w:rPr>
+        <w:t>has</w:t>
+      </w:r>
+      <w:proofErr w:type="spellEnd"/>
+      <w:r>
+        <w:rPr>
+          <w:rFonts w:ascii="Consolas" w:eastAsia="Times New Roman" w:hAnsi="Consolas" w:cs="Times New Roman"/>
+          <w:b w:val="0"/>
+          <w:color w:val="D4D4D4"/>
+          <w:sz w:val="21"/>
+          <w:szCs w:val="21"/>
+          <w:lang w:eastAsia="ru-RU"/>
+        </w:rPr>
+        <w:t>(</w:t>
+      </w:r>
+      <w:proofErr w:type="gramEnd"/>
+      <w:r>
+        <w:rPr>
+          <w:rFonts w:ascii="Consolas" w:eastAsia="Times New Roman" w:hAnsi="Consolas" w:cs="Times New Roman"/>
+          <w:b w:val="0"/>
+          <w:color w:val="B5CEA8"/>
+          <w:sz w:val="21"/>
+          <w:szCs w:val="21"/>
+          <w:lang w:eastAsia="ru-RU"/>
+        </w:rPr>
+        <w:t>5</w:t>
+      </w:r>
+      <w:r>
+        <w:rPr>
+          <w:rFonts w:ascii="Consolas" w:eastAsia="Times New Roman" w:hAnsi="Consolas" w:cs="Times New Roman"/>
+          <w:b w:val="0"/>
+          <w:color w:val="D4D4D4"/>
+          <w:sz w:val="21"/>
+          <w:szCs w:val="21"/>
+          <w:lang w:eastAsia="ru-RU"/>
+        </w:rPr>
+        <w:t>));</w:t>
+      </w:r>
+    </w:p>
+    <w:p>
+      <w:pPr>
+        <w:pStyle w:val="a3"/>
+        <w:rPr>
+          <w:lang w:val="en-US"/>
+        </w:rPr>
+      </w:pPr>
+    </w:p>
+    <w:p/>
+    <w:p>
+      <w:pPr>
+        <w:pStyle w:val="a3"/>
+      </w:pPr>
       <w:bookmarkStart w:id="0" w:name="_GoBack"/>
       <w:bookmarkEnd w:id="0"/>
+    </w:p>
+    <w:p>
+      <w:pPr>
+        <w:pStyle w:val="a3"/>
+      </w:pPr>
     </w:p>
     <w:sectPr>
       <w:pgSz w:w="11906" w:h="16838"/>

</xml_diff>